<commit_message>
Chess - V 1.5 Fixed Box Issue
</commit_message>
<xml_diff>
--- a/Python/Pygame Basic to Advanced/Chess Game/Scripts/design.docx
+++ b/Python/Pygame Basic to Advanced/Chess Game/Scripts/design.docx
@@ -7,8 +7,94 @@
         <w:rPr>
           <w:noProof/>
         </w:rPr>
-        <w:drawing>
-          <wp:anchor distT="0" distB="0" distL="114300" distR="114300" simplePos="0" relativeHeight="251640822" behindDoc="0" locked="0" layoutInCell="1" allowOverlap="1">
+        <mc:AlternateContent>
+          <mc:Choice Requires="wps">
+            <w:drawing>
+              <wp:anchor distT="0" distB="0" distL="114300" distR="114300" simplePos="0" relativeHeight="251711488" behindDoc="0" locked="0" layoutInCell="1" allowOverlap="1" wp14:anchorId="6D306902" wp14:editId="3822DDCA">
+                <wp:simplePos x="0" y="0"/>
+                <wp:positionH relativeFrom="margin">
+                  <wp:align>left</wp:align>
+                </wp:positionH>
+                <wp:positionV relativeFrom="paragraph">
+                  <wp:posOffset>5009712</wp:posOffset>
+                </wp:positionV>
+                <wp:extent cx="1036101" cy="1045968"/>
+                <wp:effectExtent l="19050" t="19050" r="12065" b="20955"/>
+                <wp:wrapNone/>
+                <wp:docPr id="684123505" name="Rectangle: Rounded Corners 1"/>
+                <wp:cNvGraphicFramePr/>
+                <a:graphic xmlns:a="http://schemas.openxmlformats.org/drawingml/2006/main">
+                  <a:graphicData uri="http://schemas.microsoft.com/office/word/2010/wordprocessingShape">
+                    <wps:wsp>
+                      <wps:cNvSpPr/>
+                      <wps:spPr>
+                        <a:xfrm>
+                          <a:off x="0" y="0"/>
+                          <a:ext cx="1036101" cy="1045968"/>
+                        </a:xfrm>
+                        <a:prstGeom prst="roundRect">
+                          <a:avLst>
+                            <a:gd name="adj" fmla="val 3630"/>
+                          </a:avLst>
+                        </a:prstGeom>
+                        <a:noFill/>
+                        <a:ln w="38100" cap="flat" cmpd="sng" algn="ctr">
+                          <a:solidFill>
+                            <a:schemeClr val="accent6"/>
+                          </a:solidFill>
+                          <a:prstDash val="solid"/>
+                          <a:round/>
+                          <a:headEnd type="none" w="med" len="med"/>
+                          <a:tailEnd type="none" w="med" len="med"/>
+                        </a:ln>
+                      </wps:spPr>
+                      <wps:style>
+                        <a:lnRef idx="0">
+                          <a:scrgbClr r="0" g="0" b="0"/>
+                        </a:lnRef>
+                        <a:fillRef idx="0">
+                          <a:scrgbClr r="0" g="0" b="0"/>
+                        </a:fillRef>
+                        <a:effectRef idx="0">
+                          <a:scrgbClr r="0" g="0" b="0"/>
+                        </a:effectRef>
+                        <a:fontRef idx="minor">
+                          <a:schemeClr val="accent6"/>
+                        </a:fontRef>
+                      </wps:style>
+                      <wps:bodyPr rot="0" spcFirstLastPara="0" vertOverflow="overflow" horzOverflow="overflow" vert="horz" wrap="square" lIns="91440" tIns="45720" rIns="91440" bIns="45720" numCol="1" spcCol="0" rtlCol="0" fromWordArt="0" anchor="ctr" anchorCtr="0" forceAA="0" compatLnSpc="1">
+                        <a:prstTxWarp prst="textNoShape">
+                          <a:avLst/>
+                        </a:prstTxWarp>
+                        <a:noAutofit/>
+                      </wps:bodyPr>
+                    </wps:wsp>
+                  </a:graphicData>
+                </a:graphic>
+                <wp14:sizeRelH relativeFrom="margin">
+                  <wp14:pctWidth>0</wp14:pctWidth>
+                </wp14:sizeRelH>
+                <wp14:sizeRelV relativeFrom="margin">
+                  <wp14:pctHeight>0</wp14:pctHeight>
+                </wp14:sizeRelV>
+              </wp:anchor>
+            </w:drawing>
+          </mc:Choice>
+          <mc:Fallback>
+            <w:pict>
+              <v:roundrect w14:anchorId="15C0A637" id="Rectangle: Rounded Corners 1" o:spid="_x0000_s1026" style="position:absolute;margin-left:0;margin-top:394.45pt;width:81.6pt;height:82.35pt;z-index:251711488;visibility:visible;mso-wrap-style:square;mso-width-percent:0;mso-height-percent:0;mso-wrap-distance-left:9pt;mso-wrap-distance-top:0;mso-wrap-distance-right:9pt;mso-wrap-distance-bottom:0;mso-position-horizontal:left;mso-position-horizontal-relative:margin;mso-position-vertical:absolute;mso-position-vertical-relative:text;mso-width-percent:0;mso-height-percent:0;mso-width-relative:margin;mso-height-relative:margin;v-text-anchor:middle" arcsize="2379f" o:gfxdata="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" filled="f" strokecolor="#70ad47 [3209]" strokeweight="3pt">
+                <w10:wrap anchorx="margin"/>
+              </v:roundrect>
+            </w:pict>
+          </mc:Fallback>
+        </mc:AlternateContent>
+      </w:r>
+      <w:r>
+        <w:rPr>
+          <w:noProof/>
+        </w:rPr>
+        <w:drawing>
+          <wp:anchor distT="0" distB="0" distL="114300" distR="114300" simplePos="0" relativeHeight="251640822" behindDoc="0" locked="0" layoutInCell="1" allowOverlap="1" wp14:anchorId="7D458480" wp14:editId="12205815">
             <wp:simplePos x="0" y="0"/>
             <wp:positionH relativeFrom="column">
               <wp:posOffset>2019300</wp:posOffset>
@@ -75,7 +161,7 @@
           <w:noProof/>
         </w:rPr>
         <w:drawing>
-          <wp:anchor distT="0" distB="0" distL="114300" distR="114300" simplePos="0" relativeHeight="251667456" behindDoc="0" locked="0" layoutInCell="1" allowOverlap="1">
+          <wp:anchor distT="0" distB="0" distL="114300" distR="114300" simplePos="0" relativeHeight="251667456" behindDoc="0" locked="0" layoutInCell="1" allowOverlap="1" wp14:anchorId="6428A26B" wp14:editId="05EBCB1A">
             <wp:simplePos x="0" y="0"/>
             <wp:positionH relativeFrom="column">
               <wp:posOffset>10970895</wp:posOffset>
@@ -142,7 +228,7 @@
           <w:noProof/>
         </w:rPr>
         <w:drawing>
-          <wp:anchor distT="0" distB="0" distL="114300" distR="114300" simplePos="0" relativeHeight="251674624" behindDoc="0" locked="0" layoutInCell="1" allowOverlap="1" wp14:anchorId="317A1989" wp14:editId="34327962">
+          <wp:anchor distT="0" distB="0" distL="114300" distR="114300" simplePos="0" relativeHeight="251674624" behindDoc="0" locked="0" layoutInCell="1" allowOverlap="1" wp14:anchorId="41DB4AF5" wp14:editId="14D780C8">
             <wp:simplePos x="0" y="0"/>
             <wp:positionH relativeFrom="column">
               <wp:posOffset>9790430</wp:posOffset>
@@ -209,7 +295,7 @@
           <w:noProof/>
         </w:rPr>
         <w:drawing>
-          <wp:anchor distT="0" distB="0" distL="114300" distR="114300" simplePos="0" relativeHeight="251676672" behindDoc="0" locked="0" layoutInCell="1" allowOverlap="1" wp14:anchorId="3455F6BD" wp14:editId="60E76DE0">
+          <wp:anchor distT="0" distB="0" distL="114300" distR="114300" simplePos="0" relativeHeight="251676672" behindDoc="0" locked="0" layoutInCell="1" allowOverlap="1" wp14:anchorId="2A744216" wp14:editId="49182021">
             <wp:simplePos x="0" y="0"/>
             <wp:positionH relativeFrom="column">
               <wp:posOffset>8612505</wp:posOffset>
@@ -276,7 +362,7 @@
           <w:noProof/>
         </w:rPr>
         <w:drawing>
-          <wp:anchor distT="0" distB="0" distL="114300" distR="114300" simplePos="0" relativeHeight="251677696" behindDoc="0" locked="0" layoutInCell="1" allowOverlap="1" wp14:anchorId="254EC924" wp14:editId="5A8742A4">
+          <wp:anchor distT="0" distB="0" distL="114300" distR="114300" simplePos="0" relativeHeight="251677696" behindDoc="0" locked="0" layoutInCell="1" allowOverlap="1" wp14:anchorId="3D957F89" wp14:editId="2B4A73AD">
             <wp:simplePos x="0" y="0"/>
             <wp:positionH relativeFrom="column">
               <wp:posOffset>7432040</wp:posOffset>
@@ -343,7 +429,7 @@
           <w:noProof/>
         </w:rPr>
         <w:drawing>
-          <wp:anchor distT="0" distB="0" distL="114300" distR="114300" simplePos="0" relativeHeight="251682816" behindDoc="0" locked="0" layoutInCell="1" allowOverlap="1" wp14:anchorId="7DAF7FCC" wp14:editId="50C6AB6C">
+          <wp:anchor distT="0" distB="0" distL="114300" distR="114300" simplePos="0" relativeHeight="251682816" behindDoc="0" locked="0" layoutInCell="1" allowOverlap="1" wp14:anchorId="62448392" wp14:editId="79785C11">
             <wp:simplePos x="0" y="0"/>
             <wp:positionH relativeFrom="column">
               <wp:posOffset>2746375</wp:posOffset>
@@ -410,7 +496,7 @@
           <w:noProof/>
         </w:rPr>
         <w:drawing>
-          <wp:anchor distT="0" distB="0" distL="114300" distR="114300" simplePos="0" relativeHeight="251681792" behindDoc="0" locked="0" layoutInCell="1" allowOverlap="1" wp14:anchorId="14B59899" wp14:editId="15ABE8B8">
+          <wp:anchor distT="0" distB="0" distL="114300" distR="114300" simplePos="0" relativeHeight="251681792" behindDoc="0" locked="0" layoutInCell="1" allowOverlap="1" wp14:anchorId="1970E4D3" wp14:editId="1B0734D1">
             <wp:simplePos x="0" y="0"/>
             <wp:positionH relativeFrom="column">
               <wp:posOffset>3926840</wp:posOffset>
@@ -477,7 +563,7 @@
           <w:noProof/>
         </w:rPr>
         <w:drawing>
-          <wp:anchor distT="0" distB="0" distL="114300" distR="114300" simplePos="0" relativeHeight="251680768" behindDoc="0" locked="0" layoutInCell="1" allowOverlap="1" wp14:anchorId="292BEE7F" wp14:editId="15694E17">
+          <wp:anchor distT="0" distB="0" distL="114300" distR="114300" simplePos="0" relativeHeight="251680768" behindDoc="0" locked="0" layoutInCell="1" allowOverlap="1" wp14:anchorId="7E81F84F" wp14:editId="5B1FEC5A">
             <wp:simplePos x="0" y="0"/>
             <wp:positionH relativeFrom="column">
               <wp:posOffset>5104765</wp:posOffset>
@@ -544,7 +630,7 @@
           <w:noProof/>
         </w:rPr>
         <w:drawing>
-          <wp:anchor distT="0" distB="0" distL="114300" distR="114300" simplePos="0" relativeHeight="251679744" behindDoc="0" locked="0" layoutInCell="1" allowOverlap="1" wp14:anchorId="3B28C6E7" wp14:editId="26636DC7">
+          <wp:anchor distT="0" distB="0" distL="114300" distR="114300" simplePos="0" relativeHeight="251679744" behindDoc="0" locked="0" layoutInCell="1" allowOverlap="1" wp14:anchorId="72BB2A0F" wp14:editId="11497AD6">
             <wp:simplePos x="0" y="0"/>
             <wp:positionH relativeFrom="column">
               <wp:posOffset>6285230</wp:posOffset>
@@ -611,7 +697,7 @@
           <w:noProof/>
         </w:rPr>
         <w:drawing>
-          <wp:anchor distT="0" distB="0" distL="114300" distR="114300" simplePos="0" relativeHeight="251656190" behindDoc="0" locked="0" layoutInCell="1" allowOverlap="1">
+          <wp:anchor distT="0" distB="0" distL="114300" distR="114300" simplePos="0" relativeHeight="251656190" behindDoc="0" locked="0" layoutInCell="1" allowOverlap="1" wp14:anchorId="4AFA211C" wp14:editId="78D4FFF1">
             <wp:simplePos x="0" y="0"/>
             <wp:positionH relativeFrom="column">
               <wp:posOffset>10972165</wp:posOffset>
@@ -678,7 +764,7 @@
           <w:noProof/>
         </w:rPr>
         <w:drawing>
-          <wp:anchor distT="0" distB="0" distL="114300" distR="114300" simplePos="0" relativeHeight="251653115" behindDoc="0" locked="0" layoutInCell="1" allowOverlap="1" wp14:anchorId="63D84C8A" wp14:editId="7BFD2B50">
+          <wp:anchor distT="0" distB="0" distL="114300" distR="114300" simplePos="0" relativeHeight="251653115" behindDoc="0" locked="0" layoutInCell="1" allowOverlap="1" wp14:anchorId="1E6BB96A" wp14:editId="25B4CA89">
             <wp:simplePos x="0" y="0"/>
             <wp:positionH relativeFrom="column">
               <wp:posOffset>8627745</wp:posOffset>
@@ -745,7 +831,7 @@
           <w:noProof/>
         </w:rPr>
         <w:drawing>
-          <wp:anchor distT="0" distB="0" distL="114300" distR="114300" simplePos="0" relativeHeight="251654140" behindDoc="0" locked="0" layoutInCell="1" allowOverlap="1" wp14:anchorId="4191EA86" wp14:editId="15DEDCD1">
+          <wp:anchor distT="0" distB="0" distL="114300" distR="114300" simplePos="0" relativeHeight="251654140" behindDoc="0" locked="0" layoutInCell="1" allowOverlap="1" wp14:anchorId="23CAB7FF" wp14:editId="33017D64">
             <wp:simplePos x="0" y="0"/>
             <wp:positionH relativeFrom="column">
               <wp:posOffset>9780905</wp:posOffset>
@@ -812,7 +898,7 @@
           <w:noProof/>
         </w:rPr>
         <w:drawing>
-          <wp:anchor distT="0" distB="0" distL="114300" distR="114300" simplePos="0" relativeHeight="251652090" behindDoc="0" locked="0" layoutInCell="1" allowOverlap="1" wp14:anchorId="7DE029A9" wp14:editId="1BAB2B56">
+          <wp:anchor distT="0" distB="0" distL="114300" distR="114300" simplePos="0" relativeHeight="251652090" behindDoc="0" locked="0" layoutInCell="1" allowOverlap="1" wp14:anchorId="5B34314E" wp14:editId="7C545E37">
             <wp:simplePos x="0" y="0"/>
             <wp:positionH relativeFrom="column">
               <wp:posOffset>7436485</wp:posOffset>
@@ -879,7 +965,7 @@
           <w:noProof/>
         </w:rPr>
         <w:drawing>
-          <wp:anchor distT="0" distB="0" distL="114300" distR="114300" simplePos="0" relativeHeight="251651065" behindDoc="0" locked="0" layoutInCell="1" allowOverlap="1" wp14:anchorId="5D57616B" wp14:editId="7C412CAB">
+          <wp:anchor distT="0" distB="0" distL="114300" distR="114300" simplePos="0" relativeHeight="251651065" behindDoc="0" locked="0" layoutInCell="1" allowOverlap="1" wp14:anchorId="4BAF5EDD" wp14:editId="21D719EE">
             <wp:simplePos x="0" y="0"/>
             <wp:positionH relativeFrom="column">
               <wp:posOffset>6288405</wp:posOffset>
@@ -946,7 +1032,7 @@
           <w:noProof/>
         </w:rPr>
         <w:drawing>
-          <wp:anchor distT="0" distB="0" distL="114300" distR="114300" simplePos="0" relativeHeight="251691008" behindDoc="0" locked="0" layoutInCell="1" allowOverlap="1" wp14:anchorId="35BF5FEF" wp14:editId="09D01D2F">
+          <wp:anchor distT="0" distB="0" distL="114300" distR="114300" simplePos="0" relativeHeight="251691008" behindDoc="0" locked="0" layoutInCell="1" allowOverlap="1" wp14:anchorId="540A8A8A" wp14:editId="3371AA1F">
             <wp:simplePos x="0" y="0"/>
             <wp:positionH relativeFrom="column">
               <wp:posOffset>5097145</wp:posOffset>
@@ -1013,7 +1099,7 @@
           <w:noProof/>
         </w:rPr>
         <w:drawing>
-          <wp:anchor distT="0" distB="0" distL="114300" distR="114300" simplePos="0" relativeHeight="251692032" behindDoc="0" locked="0" layoutInCell="1" allowOverlap="1" wp14:anchorId="5B51E967" wp14:editId="7074034F">
+          <wp:anchor distT="0" distB="0" distL="114300" distR="114300" simplePos="0" relativeHeight="251692032" behindDoc="0" locked="0" layoutInCell="1" allowOverlap="1" wp14:anchorId="2A9846DF" wp14:editId="2EE3AA29">
             <wp:simplePos x="0" y="0"/>
             <wp:positionH relativeFrom="column">
               <wp:posOffset>3943985</wp:posOffset>
@@ -1080,7 +1166,7 @@
           <w:noProof/>
         </w:rPr>
         <w:drawing>
-          <wp:anchor distT="0" distB="0" distL="114300" distR="114300" simplePos="0" relativeHeight="251693056" behindDoc="0" locked="0" layoutInCell="1" allowOverlap="1" wp14:anchorId="5049940B" wp14:editId="31C15BBD">
+          <wp:anchor distT="0" distB="0" distL="114300" distR="114300" simplePos="0" relativeHeight="251693056" behindDoc="0" locked="0" layoutInCell="1" allowOverlap="1" wp14:anchorId="6F03B5DE" wp14:editId="7C64F0B8">
             <wp:simplePos x="0" y="0"/>
             <wp:positionH relativeFrom="column">
               <wp:posOffset>2752725</wp:posOffset>
@@ -1147,7 +1233,7 @@
           <w:noProof/>
         </w:rPr>
         <w:drawing>
-          <wp:anchor distT="0" distB="0" distL="114300" distR="114300" simplePos="0" relativeHeight="251694080" behindDoc="0" locked="0" layoutInCell="1" allowOverlap="1">
+          <wp:anchor distT="0" distB="0" distL="114300" distR="114300" simplePos="0" relativeHeight="251694080" behindDoc="0" locked="0" layoutInCell="1" allowOverlap="1" wp14:anchorId="4773B269" wp14:editId="3C9051D1">
             <wp:simplePos x="0" y="0"/>
             <wp:positionH relativeFrom="margin">
               <wp:posOffset>6240145</wp:posOffset>
@@ -1214,7 +1300,7 @@
           <w:noProof/>
         </w:rPr>
         <w:drawing>
-          <wp:anchor distT="0" distB="0" distL="114300" distR="114300" simplePos="0" relativeHeight="251699200" behindDoc="0" locked="0" layoutInCell="1" allowOverlap="1">
+          <wp:anchor distT="0" distB="0" distL="114300" distR="114300" simplePos="0" relativeHeight="251699200" behindDoc="0" locked="0" layoutInCell="1" allowOverlap="1" wp14:anchorId="079F9971" wp14:editId="10CE47B7">
             <wp:simplePos x="0" y="0"/>
             <wp:positionH relativeFrom="column">
               <wp:posOffset>7395845</wp:posOffset>
@@ -1281,7 +1367,7 @@
           <w:noProof/>
         </w:rPr>
         <w:drawing>
-          <wp:anchor distT="0" distB="0" distL="114300" distR="114300" simplePos="0" relativeHeight="251697152" behindDoc="0" locked="0" layoutInCell="1" allowOverlap="1">
+          <wp:anchor distT="0" distB="0" distL="114300" distR="114300" simplePos="0" relativeHeight="251697152" behindDoc="0" locked="0" layoutInCell="1" allowOverlap="1" wp14:anchorId="54A1EBC8" wp14:editId="62DF2940">
             <wp:simplePos x="0" y="0"/>
             <wp:positionH relativeFrom="column">
               <wp:posOffset>8604250</wp:posOffset>
@@ -1348,7 +1434,7 @@
           <w:noProof/>
         </w:rPr>
         <w:drawing>
-          <wp:anchor distT="0" distB="0" distL="114300" distR="114300" simplePos="0" relativeHeight="251696128" behindDoc="0" locked="0" layoutInCell="1" allowOverlap="1">
+          <wp:anchor distT="0" distB="0" distL="114300" distR="114300" simplePos="0" relativeHeight="251696128" behindDoc="0" locked="0" layoutInCell="1" allowOverlap="1" wp14:anchorId="263E7509" wp14:editId="451CAC9E">
             <wp:simplePos x="0" y="0"/>
             <wp:positionH relativeFrom="margin">
               <wp:posOffset>9758680</wp:posOffset>
@@ -1415,7 +1501,7 @@
           <w:noProof/>
         </w:rPr>
         <w:drawing>
-          <wp:anchor distT="0" distB="0" distL="114300" distR="114300" simplePos="0" relativeHeight="251706368" behindDoc="0" locked="0" layoutInCell="1" allowOverlap="1" wp14:anchorId="30973355" wp14:editId="339901FF">
+          <wp:anchor distT="0" distB="0" distL="114300" distR="114300" simplePos="0" relativeHeight="251706368" behindDoc="0" locked="0" layoutInCell="1" allowOverlap="1" wp14:anchorId="7816F4C6" wp14:editId="23B945CB">
             <wp:simplePos x="0" y="0"/>
             <wp:positionH relativeFrom="column">
               <wp:posOffset>5097145</wp:posOffset>
@@ -1482,7 +1568,7 @@
           <w:noProof/>
         </w:rPr>
         <w:drawing>
-          <wp:anchor distT="0" distB="0" distL="114300" distR="114300" simplePos="0" relativeHeight="251708416" behindDoc="0" locked="0" layoutInCell="1" allowOverlap="1" wp14:anchorId="791D93F1" wp14:editId="7EC18F9D">
+          <wp:anchor distT="0" distB="0" distL="114300" distR="114300" simplePos="0" relativeHeight="251708416" behindDoc="0" locked="0" layoutInCell="1" allowOverlap="1" wp14:anchorId="15B74BF3" wp14:editId="33E95C88">
             <wp:simplePos x="0" y="0"/>
             <wp:positionH relativeFrom="margin">
               <wp:posOffset>3903980</wp:posOffset>
@@ -1549,7 +1635,7 @@
           <w:noProof/>
         </w:rPr>
         <w:drawing>
-          <wp:anchor distT="0" distB="0" distL="114300" distR="114300" simplePos="0" relativeHeight="251698176" behindDoc="0" locked="0" layoutInCell="1" allowOverlap="1">
+          <wp:anchor distT="0" distB="0" distL="114300" distR="114300" simplePos="0" relativeHeight="251698176" behindDoc="0" locked="0" layoutInCell="1" allowOverlap="1" wp14:anchorId="1A8F8A2D" wp14:editId="0FB49FBE">
             <wp:simplePos x="0" y="0"/>
             <wp:positionH relativeFrom="column">
               <wp:posOffset>10983595</wp:posOffset>
@@ -1616,7 +1702,7 @@
           <w:noProof/>
         </w:rPr>
         <w:drawing>
-          <wp:anchor distT="0" distB="0" distL="114300" distR="114300" simplePos="0" relativeHeight="251710464" behindDoc="0" locked="0" layoutInCell="1" allowOverlap="1" wp14:anchorId="3429F1AB" wp14:editId="4828F461">
+          <wp:anchor distT="0" distB="0" distL="114300" distR="114300" simplePos="0" relativeHeight="251710464" behindDoc="0" locked="0" layoutInCell="1" allowOverlap="1" wp14:anchorId="1F60E2C4" wp14:editId="62E82928">
             <wp:simplePos x="0" y="0"/>
             <wp:positionH relativeFrom="column">
               <wp:posOffset>2738755</wp:posOffset>
@@ -1683,7 +1769,7 @@
           <w:noProof/>
         </w:rPr>
         <w:drawing>
-          <wp:anchor distT="0" distB="0" distL="114300" distR="114300" simplePos="0" relativeHeight="251641847" behindDoc="0" locked="0" layoutInCell="1" allowOverlap="1">
+          <wp:anchor distT="0" distB="0" distL="114300" distR="114300" simplePos="0" relativeHeight="251641847" behindDoc="0" locked="0" layoutInCell="1" allowOverlap="1" wp14:anchorId="7F7FC6F5" wp14:editId="6400A6A1">
             <wp:simplePos x="0" y="0"/>
             <wp:positionH relativeFrom="column">
               <wp:posOffset>10980420</wp:posOffset>
@@ -1750,7 +1836,7 @@
           <w:noProof/>
         </w:rPr>
         <w:drawing>
-          <wp:anchor distT="0" distB="0" distL="114300" distR="114300" simplePos="0" relativeHeight="251646967" behindDoc="0" locked="0" layoutInCell="1" allowOverlap="1" wp14:anchorId="11CE4D02" wp14:editId="326D135A">
+          <wp:anchor distT="0" distB="0" distL="114300" distR="114300" simplePos="0" relativeHeight="251646967" behindDoc="0" locked="0" layoutInCell="1" allowOverlap="1" wp14:anchorId="0805519F" wp14:editId="4F190027">
             <wp:simplePos x="0" y="0"/>
             <wp:positionH relativeFrom="column">
               <wp:posOffset>2736850</wp:posOffset>
@@ -1817,7 +1903,7 @@
           <w:noProof/>
         </w:rPr>
         <w:drawing>
-          <wp:anchor distT="0" distB="0" distL="114300" distR="114300" simplePos="0" relativeHeight="251642871" behindDoc="0" locked="0" layoutInCell="1" allowOverlap="1">
+          <wp:anchor distT="0" distB="0" distL="114300" distR="114300" simplePos="0" relativeHeight="251642871" behindDoc="0" locked="0" layoutInCell="1" allowOverlap="1" wp14:anchorId="0D27A546" wp14:editId="44FC1E62">
             <wp:simplePos x="0" y="0"/>
             <wp:positionH relativeFrom="column">
               <wp:posOffset>9777095</wp:posOffset>
@@ -1884,7 +1970,7 @@
           <w:noProof/>
         </w:rPr>
         <w:drawing>
-          <wp:anchor distT="0" distB="0" distL="114300" distR="114300" simplePos="0" relativeHeight="251647991" behindDoc="0" locked="0" layoutInCell="1" allowOverlap="1" wp14:anchorId="285A8C58" wp14:editId="34C6C271">
+          <wp:anchor distT="0" distB="0" distL="114300" distR="114300" simplePos="0" relativeHeight="251647991" behindDoc="0" locked="0" layoutInCell="1" allowOverlap="1" wp14:anchorId="17267909" wp14:editId="39FE032B">
             <wp:simplePos x="0" y="0"/>
             <wp:positionH relativeFrom="column">
               <wp:posOffset>3926840</wp:posOffset>
@@ -1951,7 +2037,7 @@
           <w:noProof/>
         </w:rPr>
         <w:drawing>
-          <wp:anchor distT="0" distB="0" distL="114300" distR="114300" simplePos="0" relativeHeight="251643895" behindDoc="0" locked="0" layoutInCell="1" allowOverlap="1">
+          <wp:anchor distT="0" distB="0" distL="114300" distR="114300" simplePos="0" relativeHeight="251643895" behindDoc="0" locked="0" layoutInCell="1" allowOverlap="1" wp14:anchorId="60CC6B9A" wp14:editId="1D48CAC4">
             <wp:simplePos x="0" y="0"/>
             <wp:positionH relativeFrom="column">
               <wp:posOffset>8602345</wp:posOffset>
@@ -2018,7 +2104,7 @@
           <w:noProof/>
         </w:rPr>
         <w:drawing>
-          <wp:anchor distT="0" distB="0" distL="114300" distR="114300" simplePos="0" relativeHeight="251649015" behindDoc="0" locked="0" layoutInCell="1" allowOverlap="1" wp14:anchorId="491651CD" wp14:editId="784D03BB">
+          <wp:anchor distT="0" distB="0" distL="114300" distR="114300" simplePos="0" relativeHeight="251649015" behindDoc="0" locked="0" layoutInCell="1" allowOverlap="1" wp14:anchorId="0C977030" wp14:editId="28B790A5">
             <wp:simplePos x="0" y="0"/>
             <wp:positionH relativeFrom="column">
               <wp:posOffset>5094605</wp:posOffset>
@@ -2085,7 +2171,7 @@
           <w:noProof/>
         </w:rPr>
         <w:drawing>
-          <wp:anchor distT="0" distB="0" distL="114300" distR="114300" simplePos="0" relativeHeight="251644919" behindDoc="0" locked="0" layoutInCell="1" allowOverlap="1">
+          <wp:anchor distT="0" distB="0" distL="114300" distR="114300" simplePos="0" relativeHeight="251644919" behindDoc="0" locked="0" layoutInCell="1" allowOverlap="1" wp14:anchorId="2534CE0E" wp14:editId="75D1A6D4">
             <wp:simplePos x="0" y="0"/>
             <wp:positionH relativeFrom="column">
               <wp:posOffset>7411085</wp:posOffset>
@@ -2152,7 +2238,7 @@
           <w:noProof/>
         </w:rPr>
         <w:drawing>
-          <wp:anchor distT="0" distB="0" distL="114300" distR="114300" simplePos="0" relativeHeight="251645943" behindDoc="0" locked="0" layoutInCell="1" allowOverlap="1">
+          <wp:anchor distT="0" distB="0" distL="114300" distR="114300" simplePos="0" relativeHeight="251645943" behindDoc="0" locked="0" layoutInCell="1" allowOverlap="1" wp14:anchorId="06FA189E" wp14:editId="438F13C7">
             <wp:simplePos x="0" y="0"/>
             <wp:positionH relativeFrom="margin">
               <wp:posOffset>6240780</wp:posOffset>

</xml_diff>